<commit_message>
Completed Solutions and string.properties cleanup
Still need review and edit messages, and do a full round of wired and
bluetooth testing.
</commit_message>
<xml_diff>
--- a/Config/netCleSimple/Solutions Map.docx
+++ b/Config/netCleSimple/Solutions Map.docx
@@ -66,7 +66,7 @@
         </w:tc>
         <w:tc>
           <w:tcPr>
-            <w:tcW w:w="1998" w:type="dxa"/>
+            <w:tcW w:w="3457" w:type="dxa"/>
           </w:tcPr>
           <w:p>
             <w:pPr>
@@ -145,7 +145,7 @@
         </w:tc>
         <w:tc>
           <w:tcPr>
-            <w:tcW w:w="1998" w:type="dxa"/>
+            <w:tcW w:w="3457" w:type="dxa"/>
           </w:tcPr>
           <w:p>
             <w:pPr>
@@ -216,7 +216,7 @@
         </w:tc>
         <w:tc>
           <w:tcPr>
-            <w:tcW w:w="1998" w:type="dxa"/>
+            <w:tcW w:w="3457" w:type="dxa"/>
           </w:tcPr>
           <w:p>
             <w:pPr>
@@ -287,7 +287,7 @@
         </w:tc>
         <w:tc>
           <w:tcPr>
-            <w:tcW w:w="1998" w:type="dxa"/>
+            <w:tcW w:w="3457" w:type="dxa"/>
           </w:tcPr>
           <w:p>
             <w:pPr>
@@ -362,7 +362,7 @@
         </w:tc>
         <w:tc>
           <w:tcPr>
-            <w:tcW w:w="1998" w:type="dxa"/>
+            <w:tcW w:w="3457" w:type="dxa"/>
           </w:tcPr>
           <w:p>
             <w:pPr>
@@ -420,7 +420,7 @@
         </w:tc>
         <w:tc>
           <w:tcPr>
-            <w:tcW w:w="1998" w:type="dxa"/>
+            <w:tcW w:w="3457" w:type="dxa"/>
           </w:tcPr>
           <w:p>
             <w:pPr>
@@ -486,7 +486,7 @@
         </w:tc>
         <w:tc>
           <w:tcPr>
-            <w:tcW w:w="1998" w:type="dxa"/>
+            <w:tcW w:w="3457" w:type="dxa"/>
           </w:tcPr>
           <w:p>
             <w:pPr>
@@ -516,6 +516,64 @@
           <w:p>
             <w:pPr>
               <w:spacing w:before="60"/>
+              <w:ind w:left="720"/>
+              <w:rPr>
+                <w:rFonts w:ascii="Courier New" w:hAnsi="Courier New" w:cs="Courier New"/>
+                <w:sz w:val="20"/>
+                <w:szCs w:val="20"/>
+              </w:rPr>
+            </w:pPr>
+            <w:proofErr w:type="spellStart"/>
+            <w:r>
+              <w:rPr>
+                <w:rFonts w:ascii="Courier New" w:hAnsi="Courier New" w:cs="Courier New"/>
+                <w:sz w:val="20"/>
+                <w:szCs w:val="20"/>
+              </w:rPr>
+              <w:t>OBToggleBase</w:t>
+            </w:r>
+            <w:proofErr w:type="spellEnd"/>
+          </w:p>
+        </w:tc>
+        <w:tc>
+          <w:tcPr>
+            <w:tcW w:w="2430" w:type="dxa"/>
+          </w:tcPr>
+          <w:p>
+            <w:pPr>
+              <w:spacing w:before="60"/>
+              <w:rPr>
+                <w:rFonts w:ascii="Courier New" w:hAnsi="Courier New" w:cs="Courier New"/>
+                <w:sz w:val="20"/>
+                <w:szCs w:val="20"/>
+              </w:rPr>
+            </w:pPr>
+          </w:p>
+        </w:tc>
+        <w:tc>
+          <w:tcPr>
+            <w:tcW w:w="3457" w:type="dxa"/>
+          </w:tcPr>
+          <w:p>
+            <w:pPr>
+              <w:spacing w:before="60"/>
+              <w:rPr>
+                <w:rFonts w:ascii="Courier New" w:hAnsi="Courier New" w:cs="Courier New"/>
+                <w:sz w:val="20"/>
+                <w:szCs w:val="20"/>
+              </w:rPr>
+            </w:pPr>
+          </w:p>
+        </w:tc>
+      </w:tr>
+      <w:tr>
+        <w:tc>
+          <w:tcPr>
+            <w:tcW w:w="4428" w:type="dxa"/>
+          </w:tcPr>
+          <w:p>
+            <w:pPr>
+              <w:spacing w:before="60"/>
               <w:ind w:left="1440"/>
               <w:rPr>
                 <w:rFonts w:ascii="Courier New" w:hAnsi="Courier New" w:cs="Courier New"/>
@@ -530,54 +588,112 @@
                 <w:sz w:val="20"/>
                 <w:szCs w:val="20"/>
               </w:rPr>
-              <w:t>OBE_Right</w:t>
-            </w:r>
-            <w:r>
-              <w:rPr>
-                <w:rFonts w:ascii="Courier New" w:hAnsi="Courier New" w:cs="Courier New"/>
-                <w:sz w:val="20"/>
-                <w:szCs w:val="20"/>
-              </w:rPr>
-              <w:t>Button</w:t>
-            </w:r>
-            <w:proofErr w:type="spellEnd"/>
-          </w:p>
-        </w:tc>
-        <w:tc>
-          <w:tcPr>
-            <w:tcW w:w="2430" w:type="dxa"/>
-          </w:tcPr>
-          <w:p>
-            <w:pPr>
-              <w:spacing w:before="60"/>
-              <w:rPr>
-                <w:rFonts w:ascii="Courier New" w:hAnsi="Courier New" w:cs="Courier New"/>
-                <w:sz w:val="20"/>
-                <w:szCs w:val="20"/>
-              </w:rPr>
-            </w:pPr>
-          </w:p>
-        </w:tc>
-        <w:tc>
-          <w:tcPr>
-            <w:tcW w:w="1998" w:type="dxa"/>
-          </w:tcPr>
-          <w:p>
-            <w:pPr>
-              <w:spacing w:before="60"/>
-              <w:rPr>
-                <w:rFonts w:ascii="Courier New" w:hAnsi="Courier New" w:cs="Courier New"/>
-                <w:sz w:val="20"/>
-                <w:szCs w:val="20"/>
-              </w:rPr>
-            </w:pPr>
-            <w:r>
-              <w:rPr>
-                <w:rFonts w:ascii="Courier New" w:hAnsi="Courier New" w:cs="Courier New"/>
-                <w:sz w:val="20"/>
-                <w:szCs w:val="20"/>
-              </w:rPr>
-              <w:t>S_RIGHT_EMULATION</w:t>
+              <w:t>OBT_ScrollUpDown</w:t>
+            </w:r>
+            <w:proofErr w:type="spellEnd"/>
+          </w:p>
+        </w:tc>
+        <w:tc>
+          <w:tcPr>
+            <w:tcW w:w="2430" w:type="dxa"/>
+          </w:tcPr>
+          <w:p>
+            <w:pPr>
+              <w:spacing w:before="60"/>
+              <w:rPr>
+                <w:rFonts w:ascii="Courier New" w:hAnsi="Courier New" w:cs="Courier New"/>
+                <w:sz w:val="20"/>
+                <w:szCs w:val="20"/>
+              </w:rPr>
+            </w:pPr>
+          </w:p>
+        </w:tc>
+        <w:tc>
+          <w:tcPr>
+            <w:tcW w:w="3457" w:type="dxa"/>
+          </w:tcPr>
+          <w:p>
+            <w:pPr>
+              <w:spacing w:before="60"/>
+              <w:rPr>
+                <w:rFonts w:ascii="Courier New" w:hAnsi="Courier New" w:cs="Courier New"/>
+                <w:sz w:val="20"/>
+                <w:szCs w:val="20"/>
+              </w:rPr>
+            </w:pPr>
+            <w:r>
+              <w:rPr>
+                <w:rFonts w:ascii="Courier New" w:hAnsi="Courier New" w:cs="Courier New"/>
+                <w:sz w:val="20"/>
+                <w:szCs w:val="20"/>
+              </w:rPr>
+              <w:t>S_SCROLL_UP_DOWN_TOGGLE</w:t>
+            </w:r>
+          </w:p>
+        </w:tc>
+      </w:tr>
+      <w:tr>
+        <w:tc>
+          <w:tcPr>
+            <w:tcW w:w="4428" w:type="dxa"/>
+          </w:tcPr>
+          <w:p>
+            <w:pPr>
+              <w:spacing w:before="60"/>
+              <w:ind w:left="1440"/>
+              <w:rPr>
+                <w:rFonts w:ascii="Courier New" w:hAnsi="Courier New" w:cs="Courier New"/>
+                <w:sz w:val="20"/>
+                <w:szCs w:val="20"/>
+              </w:rPr>
+            </w:pPr>
+            <w:proofErr w:type="spellStart"/>
+            <w:r>
+              <w:rPr>
+                <w:rFonts w:ascii="Courier New" w:hAnsi="Courier New" w:cs="Courier New"/>
+                <w:sz w:val="20"/>
+                <w:szCs w:val="20"/>
+              </w:rPr>
+              <w:t>OBT_UpDownArrow</w:t>
+            </w:r>
+            <w:proofErr w:type="spellEnd"/>
+          </w:p>
+        </w:tc>
+        <w:tc>
+          <w:tcPr>
+            <w:tcW w:w="2430" w:type="dxa"/>
+          </w:tcPr>
+          <w:p>
+            <w:pPr>
+              <w:spacing w:before="60"/>
+              <w:rPr>
+                <w:rFonts w:ascii="Courier New" w:hAnsi="Courier New" w:cs="Courier New"/>
+                <w:sz w:val="20"/>
+                <w:szCs w:val="20"/>
+              </w:rPr>
+            </w:pPr>
+          </w:p>
+        </w:tc>
+        <w:tc>
+          <w:tcPr>
+            <w:tcW w:w="3457" w:type="dxa"/>
+          </w:tcPr>
+          <w:p>
+            <w:pPr>
+              <w:spacing w:before="60"/>
+              <w:rPr>
+                <w:rFonts w:ascii="Courier New" w:hAnsi="Courier New" w:cs="Courier New"/>
+                <w:sz w:val="20"/>
+                <w:szCs w:val="20"/>
+              </w:rPr>
+            </w:pPr>
+            <w:r>
+              <w:rPr>
+                <w:rFonts w:ascii="Courier New" w:hAnsi="Courier New" w:cs="Courier New"/>
+                <w:sz w:val="20"/>
+                <w:szCs w:val="20"/>
+              </w:rPr>
+              <w:t>S_UP_DOWN_ARROW_TOGGLE</w:t>
             </w:r>
           </w:p>
         </w:tc>
@@ -604,29 +720,29 @@
                 <w:sz w:val="20"/>
                 <w:szCs w:val="20"/>
               </w:rPr>
-              <w:t>OBToggleBase</w:t>
-            </w:r>
-            <w:proofErr w:type="spellEnd"/>
-          </w:p>
-        </w:tc>
-        <w:tc>
-          <w:tcPr>
-            <w:tcW w:w="2430" w:type="dxa"/>
-          </w:tcPr>
-          <w:p>
-            <w:pPr>
-              <w:spacing w:before="60"/>
-              <w:rPr>
-                <w:rFonts w:ascii="Courier New" w:hAnsi="Courier New" w:cs="Courier New"/>
-                <w:sz w:val="20"/>
-                <w:szCs w:val="20"/>
-              </w:rPr>
-            </w:pPr>
-          </w:p>
-        </w:tc>
-        <w:tc>
-          <w:tcPr>
-            <w:tcW w:w="1998" w:type="dxa"/>
+              <w:t>OBPressReleaseBase</w:t>
+            </w:r>
+            <w:proofErr w:type="spellEnd"/>
+          </w:p>
+        </w:tc>
+        <w:tc>
+          <w:tcPr>
+            <w:tcW w:w="2430" w:type="dxa"/>
+          </w:tcPr>
+          <w:p>
+            <w:pPr>
+              <w:spacing w:before="60"/>
+              <w:rPr>
+                <w:rFonts w:ascii="Courier New" w:hAnsi="Courier New" w:cs="Courier New"/>
+                <w:sz w:val="20"/>
+                <w:szCs w:val="20"/>
+              </w:rPr>
+            </w:pPr>
+          </w:p>
+        </w:tc>
+        <w:tc>
+          <w:tcPr>
+            <w:tcW w:w="3457" w:type="dxa"/>
           </w:tcPr>
           <w:p>
             <w:pPr>
@@ -662,29 +778,37 @@
                 <w:sz w:val="20"/>
                 <w:szCs w:val="20"/>
               </w:rPr>
-              <w:t>OBT_LPressRelease</w:t>
-            </w:r>
-            <w:proofErr w:type="spellEnd"/>
-          </w:p>
-        </w:tc>
-        <w:tc>
-          <w:tcPr>
-            <w:tcW w:w="2430" w:type="dxa"/>
-          </w:tcPr>
-          <w:p>
-            <w:pPr>
-              <w:spacing w:before="60"/>
-              <w:rPr>
-                <w:rFonts w:ascii="Courier New" w:hAnsi="Courier New" w:cs="Courier New"/>
-                <w:sz w:val="20"/>
-                <w:szCs w:val="20"/>
-              </w:rPr>
-            </w:pPr>
-          </w:p>
-        </w:tc>
-        <w:tc>
-          <w:tcPr>
-            <w:tcW w:w="1998" w:type="dxa"/>
+              <w:t>OBP</w:t>
+            </w:r>
+            <w:r>
+              <w:rPr>
+                <w:rFonts w:ascii="Courier New" w:hAnsi="Courier New" w:cs="Courier New"/>
+                <w:sz w:val="20"/>
+                <w:szCs w:val="20"/>
+              </w:rPr>
+              <w:t>_LPressRelease</w:t>
+            </w:r>
+            <w:proofErr w:type="spellEnd"/>
+          </w:p>
+        </w:tc>
+        <w:tc>
+          <w:tcPr>
+            <w:tcW w:w="2430" w:type="dxa"/>
+          </w:tcPr>
+          <w:p>
+            <w:pPr>
+              <w:spacing w:before="60"/>
+              <w:rPr>
+                <w:rFonts w:ascii="Courier New" w:hAnsi="Courier New" w:cs="Courier New"/>
+                <w:sz w:val="20"/>
+                <w:szCs w:val="20"/>
+              </w:rPr>
+            </w:pPr>
+          </w:p>
+        </w:tc>
+        <w:tc>
+          <w:tcPr>
+            <w:tcW w:w="3457" w:type="dxa"/>
           </w:tcPr>
           <w:p>
             <w:pPr>
@@ -728,46 +852,54 @@
                 <w:sz w:val="20"/>
                 <w:szCs w:val="20"/>
               </w:rPr>
-              <w:t>OBT_ScrollUpDown</w:t>
-            </w:r>
-            <w:proofErr w:type="spellEnd"/>
-          </w:p>
-        </w:tc>
-        <w:tc>
-          <w:tcPr>
-            <w:tcW w:w="2430" w:type="dxa"/>
-          </w:tcPr>
-          <w:p>
-            <w:pPr>
-              <w:spacing w:before="60"/>
-              <w:rPr>
-                <w:rFonts w:ascii="Courier New" w:hAnsi="Courier New" w:cs="Courier New"/>
-                <w:sz w:val="20"/>
-                <w:szCs w:val="20"/>
-              </w:rPr>
-            </w:pPr>
-          </w:p>
-        </w:tc>
-        <w:tc>
-          <w:tcPr>
-            <w:tcW w:w="1998" w:type="dxa"/>
-          </w:tcPr>
-          <w:p>
-            <w:pPr>
-              <w:spacing w:before="60"/>
-              <w:rPr>
-                <w:rFonts w:ascii="Courier New" w:hAnsi="Courier New" w:cs="Courier New"/>
-                <w:sz w:val="20"/>
-                <w:szCs w:val="20"/>
-              </w:rPr>
-            </w:pPr>
-            <w:r>
-              <w:rPr>
-                <w:rFonts w:ascii="Courier New" w:hAnsi="Courier New" w:cs="Courier New"/>
-                <w:sz w:val="20"/>
-                <w:szCs w:val="20"/>
-              </w:rPr>
-              <w:t>S_SCROLL_UP_DOWN_TOGGLE</w:t>
+              <w:t>OBP</w:t>
+            </w:r>
+            <w:r>
+              <w:rPr>
+                <w:rFonts w:ascii="Courier New" w:hAnsi="Courier New" w:cs="Courier New"/>
+                <w:sz w:val="20"/>
+                <w:szCs w:val="20"/>
+              </w:rPr>
+              <w:t>_ShiftKey</w:t>
+            </w:r>
+            <w:proofErr w:type="spellEnd"/>
+          </w:p>
+        </w:tc>
+        <w:tc>
+          <w:tcPr>
+            <w:tcW w:w="2430" w:type="dxa"/>
+          </w:tcPr>
+          <w:p>
+            <w:pPr>
+              <w:spacing w:before="60"/>
+              <w:rPr>
+                <w:rFonts w:ascii="Courier New" w:hAnsi="Courier New" w:cs="Courier New"/>
+                <w:sz w:val="20"/>
+                <w:szCs w:val="20"/>
+              </w:rPr>
+            </w:pPr>
+          </w:p>
+        </w:tc>
+        <w:tc>
+          <w:tcPr>
+            <w:tcW w:w="3457" w:type="dxa"/>
+          </w:tcPr>
+          <w:p>
+            <w:pPr>
+              <w:spacing w:before="60"/>
+              <w:rPr>
+                <w:rFonts w:ascii="Courier New" w:hAnsi="Courier New" w:cs="Courier New"/>
+                <w:sz w:val="20"/>
+                <w:szCs w:val="20"/>
+              </w:rPr>
+            </w:pPr>
+            <w:r>
+              <w:rPr>
+                <w:rFonts w:ascii="Courier New" w:hAnsi="Courier New" w:cs="Courier New"/>
+                <w:sz w:val="20"/>
+                <w:szCs w:val="20"/>
+              </w:rPr>
+              <w:t>S_KEYBOARD_SHIFT</w:t>
             </w:r>
           </w:p>
         </w:tc>
@@ -794,46 +926,70 @@
                 <w:sz w:val="20"/>
                 <w:szCs w:val="20"/>
               </w:rPr>
-              <w:t>OBT_UpDownArrow</w:t>
-            </w:r>
-            <w:proofErr w:type="spellEnd"/>
-          </w:p>
-        </w:tc>
-        <w:tc>
-          <w:tcPr>
-            <w:tcW w:w="2430" w:type="dxa"/>
-          </w:tcPr>
-          <w:p>
-            <w:pPr>
-              <w:spacing w:before="60"/>
-              <w:rPr>
-                <w:rFonts w:ascii="Courier New" w:hAnsi="Courier New" w:cs="Courier New"/>
-                <w:sz w:val="20"/>
-                <w:szCs w:val="20"/>
-              </w:rPr>
-            </w:pPr>
-          </w:p>
-        </w:tc>
-        <w:tc>
-          <w:tcPr>
-            <w:tcW w:w="1998" w:type="dxa"/>
-          </w:tcPr>
-          <w:p>
-            <w:pPr>
-              <w:spacing w:before="60"/>
-              <w:rPr>
-                <w:rFonts w:ascii="Courier New" w:hAnsi="Courier New" w:cs="Courier New"/>
-                <w:sz w:val="20"/>
-                <w:szCs w:val="20"/>
-              </w:rPr>
-            </w:pPr>
-            <w:r>
-              <w:rPr>
-                <w:rFonts w:ascii="Courier New" w:hAnsi="Courier New" w:cs="Courier New"/>
-                <w:sz w:val="20"/>
-                <w:szCs w:val="20"/>
-              </w:rPr>
-              <w:t>S_UP_DOWN_ARROW_TOGGLE</w:t>
+              <w:t>OB</w:t>
+            </w:r>
+            <w:r>
+              <w:rPr>
+                <w:rFonts w:ascii="Courier New" w:hAnsi="Courier New" w:cs="Courier New"/>
+                <w:sz w:val="20"/>
+                <w:szCs w:val="20"/>
+              </w:rPr>
+              <w:t>P</w:t>
+            </w:r>
+            <w:r>
+              <w:rPr>
+                <w:rFonts w:ascii="Courier New" w:hAnsi="Courier New" w:cs="Courier New"/>
+                <w:sz w:val="20"/>
+                <w:szCs w:val="20"/>
+              </w:rPr>
+              <w:t>_Control</w:t>
+            </w:r>
+            <w:r>
+              <w:rPr>
+                <w:rFonts w:ascii="Courier New" w:hAnsi="Courier New" w:cs="Courier New"/>
+                <w:sz w:val="20"/>
+                <w:szCs w:val="20"/>
+              </w:rPr>
+              <w:t>Key</w:t>
+            </w:r>
+            <w:proofErr w:type="spellEnd"/>
+          </w:p>
+        </w:tc>
+        <w:tc>
+          <w:tcPr>
+            <w:tcW w:w="2430" w:type="dxa"/>
+          </w:tcPr>
+          <w:p>
+            <w:pPr>
+              <w:spacing w:before="60"/>
+              <w:rPr>
+                <w:rFonts w:ascii="Courier New" w:hAnsi="Courier New" w:cs="Courier New"/>
+                <w:sz w:val="20"/>
+                <w:szCs w:val="20"/>
+              </w:rPr>
+            </w:pPr>
+          </w:p>
+        </w:tc>
+        <w:tc>
+          <w:tcPr>
+            <w:tcW w:w="3457" w:type="dxa"/>
+          </w:tcPr>
+          <w:p>
+            <w:pPr>
+              <w:spacing w:before="60"/>
+              <w:rPr>
+                <w:rFonts w:ascii="Courier New" w:hAnsi="Courier New" w:cs="Courier New"/>
+                <w:sz w:val="20"/>
+                <w:szCs w:val="20"/>
+              </w:rPr>
+            </w:pPr>
+            <w:r>
+              <w:rPr>
+                <w:rFonts w:ascii="Courier New" w:hAnsi="Courier New" w:cs="Courier New"/>
+                <w:sz w:val="20"/>
+                <w:szCs w:val="20"/>
+              </w:rPr>
+              <w:t>S_KEYBOARD_CONTROL</w:t>
             </w:r>
           </w:p>
         </w:tc>
@@ -882,7 +1038,7 @@
         </w:tc>
         <w:tc>
           <w:tcPr>
-            <w:tcW w:w="1998" w:type="dxa"/>
+            <w:tcW w:w="3457" w:type="dxa"/>
           </w:tcPr>
           <w:p>
             <w:pPr>
@@ -948,7 +1104,7 @@
         </w:tc>
         <w:tc>
           <w:tcPr>
-            <w:tcW w:w="1998" w:type="dxa"/>
+            <w:tcW w:w="3457" w:type="dxa"/>
           </w:tcPr>
           <w:p>
             <w:pPr>
@@ -1009,8 +1165,7 @@
                 <w:szCs w:val="20"/>
               </w:rPr>
             </w:pPr>
-            <w:bookmarkStart w:id="0" w:name="_GoBack"/>
-            <w:bookmarkEnd w:id="0"/>
+            <w:proofErr w:type="spellStart"/>
             <w:r>
               <w:rPr>
                 <w:rFonts w:ascii="Courier New" w:hAnsi="Courier New" w:cs="Courier New"/>
@@ -1019,11 +1174,12 @@
               </w:rPr>
               <w:t>OneBtnMouseUI</w:t>
             </w:r>
-          </w:p>
-        </w:tc>
-        <w:tc>
-          <w:tcPr>
-            <w:tcW w:w="1998" w:type="dxa"/>
+            <w:proofErr w:type="spellEnd"/>
+          </w:p>
+        </w:tc>
+        <w:tc>
+          <w:tcPr>
+            <w:tcW w:w="3457" w:type="dxa"/>
           </w:tcPr>
           <w:p>
             <w:pPr>
@@ -1098,7 +1254,7 @@
         </w:tc>
         <w:tc>
           <w:tcPr>
-            <w:tcW w:w="1998" w:type="dxa"/>
+            <w:tcW w:w="3457" w:type="dxa"/>
           </w:tcPr>
           <w:p>
             <w:pPr>
@@ -1156,7 +1312,7 @@
         </w:tc>
         <w:tc>
           <w:tcPr>
-            <w:tcW w:w="1998" w:type="dxa"/>
+            <w:tcW w:w="3457" w:type="dxa"/>
           </w:tcPr>
           <w:p>
             <w:pPr>
@@ -1214,7 +1370,7 @@
         </w:tc>
         <w:tc>
           <w:tcPr>
-            <w:tcW w:w="1998" w:type="dxa"/>
+            <w:tcW w:w="3457" w:type="dxa"/>
           </w:tcPr>
           <w:p>
             <w:pPr>
@@ -1280,7 +1436,7 @@
         </w:tc>
         <w:tc>
           <w:tcPr>
-            <w:tcW w:w="1998" w:type="dxa"/>
+            <w:tcW w:w="3457" w:type="dxa"/>
           </w:tcPr>
           <w:p>
             <w:pPr>
@@ -1346,7 +1502,7 @@
         </w:tc>
         <w:tc>
           <w:tcPr>
-            <w:tcW w:w="1998" w:type="dxa"/>
+            <w:tcW w:w="3457" w:type="dxa"/>
           </w:tcPr>
           <w:p>
             <w:pPr>
@@ -1404,7 +1560,7 @@
         </w:tc>
         <w:tc>
           <w:tcPr>
-            <w:tcW w:w="1998" w:type="dxa"/>
+            <w:tcW w:w="3457" w:type="dxa"/>
           </w:tcPr>
           <w:p>
             <w:pPr>
@@ -1448,72 +1604,6 @@
                 <w:sz w:val="20"/>
                 <w:szCs w:val="20"/>
               </w:rPr>
-              <w:t>TBS_LPressRelease</w:t>
-            </w:r>
-            <w:proofErr w:type="spellEnd"/>
-          </w:p>
-        </w:tc>
-        <w:tc>
-          <w:tcPr>
-            <w:tcW w:w="2430" w:type="dxa"/>
-          </w:tcPr>
-          <w:p>
-            <w:pPr>
-              <w:spacing w:before="60"/>
-              <w:rPr>
-                <w:rFonts w:ascii="Courier New" w:hAnsi="Courier New" w:cs="Courier New"/>
-                <w:sz w:val="20"/>
-                <w:szCs w:val="20"/>
-              </w:rPr>
-            </w:pPr>
-          </w:p>
-        </w:tc>
-        <w:tc>
-          <w:tcPr>
-            <w:tcW w:w="1998" w:type="dxa"/>
-          </w:tcPr>
-          <w:p>
-            <w:pPr>
-              <w:spacing w:before="60"/>
-              <w:rPr>
-                <w:rFonts w:ascii="Courier New" w:hAnsi="Courier New" w:cs="Courier New"/>
-                <w:sz w:val="20"/>
-                <w:szCs w:val="20"/>
-              </w:rPr>
-            </w:pPr>
-            <w:r>
-              <w:rPr>
-                <w:rFonts w:ascii="Courier New" w:hAnsi="Courier New" w:cs="Courier New"/>
-                <w:sz w:val="20"/>
-                <w:szCs w:val="20"/>
-              </w:rPr>
-              <w:t>S_LEFT_PRESS_RELEASE</w:t>
-            </w:r>
-          </w:p>
-        </w:tc>
-      </w:tr>
-      <w:tr>
-        <w:tc>
-          <w:tcPr>
-            <w:tcW w:w="4428" w:type="dxa"/>
-          </w:tcPr>
-          <w:p>
-            <w:pPr>
-              <w:spacing w:before="60"/>
-              <w:ind w:left="1440"/>
-              <w:rPr>
-                <w:rFonts w:ascii="Courier New" w:hAnsi="Courier New" w:cs="Courier New"/>
-                <w:sz w:val="20"/>
-                <w:szCs w:val="20"/>
-              </w:rPr>
-            </w:pPr>
-            <w:proofErr w:type="spellStart"/>
-            <w:r>
-              <w:rPr>
-                <w:rFonts w:ascii="Courier New" w:hAnsi="Courier New" w:cs="Courier New"/>
-                <w:sz w:val="20"/>
-                <w:szCs w:val="20"/>
-              </w:rPr>
               <w:t>TBS_ScrollUpDown</w:t>
             </w:r>
             <w:proofErr w:type="spellEnd"/>
@@ -1536,7 +1626,7 @@
         </w:tc>
         <w:tc>
           <w:tcPr>
-            <w:tcW w:w="1998" w:type="dxa"/>
+            <w:tcW w:w="3457" w:type="dxa"/>
           </w:tcPr>
           <w:p>
             <w:pPr>
@@ -1566,72 +1656,6 @@
           <w:p>
             <w:pPr>
               <w:spacing w:before="60"/>
-              <w:ind w:left="1440"/>
-              <w:rPr>
-                <w:rFonts w:ascii="Courier New" w:hAnsi="Courier New" w:cs="Courier New"/>
-                <w:sz w:val="20"/>
-                <w:szCs w:val="20"/>
-              </w:rPr>
-            </w:pPr>
-            <w:proofErr w:type="spellStart"/>
-            <w:r>
-              <w:rPr>
-                <w:rFonts w:ascii="Courier New" w:hAnsi="Courier New" w:cs="Courier New"/>
-                <w:sz w:val="20"/>
-                <w:szCs w:val="20"/>
-              </w:rPr>
-              <w:t>TBS_LREmulation</w:t>
-            </w:r>
-            <w:proofErr w:type="spellEnd"/>
-          </w:p>
-        </w:tc>
-        <w:tc>
-          <w:tcPr>
-            <w:tcW w:w="2430" w:type="dxa"/>
-          </w:tcPr>
-          <w:p>
-            <w:pPr>
-              <w:spacing w:before="60"/>
-              <w:rPr>
-                <w:rFonts w:ascii="Courier New" w:hAnsi="Courier New" w:cs="Courier New"/>
-                <w:sz w:val="20"/>
-                <w:szCs w:val="20"/>
-              </w:rPr>
-            </w:pPr>
-          </w:p>
-        </w:tc>
-        <w:tc>
-          <w:tcPr>
-            <w:tcW w:w="1998" w:type="dxa"/>
-          </w:tcPr>
-          <w:p>
-            <w:pPr>
-              <w:spacing w:before="60"/>
-              <w:rPr>
-                <w:rFonts w:ascii="Courier New" w:hAnsi="Courier New" w:cs="Courier New"/>
-                <w:sz w:val="20"/>
-                <w:szCs w:val="20"/>
-              </w:rPr>
-            </w:pPr>
-            <w:r>
-              <w:rPr>
-                <w:rFonts w:ascii="Courier New" w:hAnsi="Courier New" w:cs="Courier New"/>
-                <w:sz w:val="20"/>
-                <w:szCs w:val="20"/>
-              </w:rPr>
-              <w:t>S_LEFT_RIGHT_EMULATION</w:t>
-            </w:r>
-          </w:p>
-        </w:tc>
-      </w:tr>
-      <w:tr>
-        <w:tc>
-          <w:tcPr>
-            <w:tcW w:w="4428" w:type="dxa"/>
-          </w:tcPr>
-          <w:p>
-            <w:pPr>
-              <w:spacing w:before="60"/>
               <w:rPr>
                 <w:rFonts w:ascii="Courier New" w:hAnsi="Courier New" w:cs="Courier New"/>
                 <w:sz w:val="20"/>
@@ -1677,7 +1701,7 @@
         </w:tc>
         <w:tc>
           <w:tcPr>
-            <w:tcW w:w="1998" w:type="dxa"/>
+            <w:tcW w:w="3457" w:type="dxa"/>
           </w:tcPr>
           <w:p>
             <w:pPr>
@@ -1752,7 +1776,7 @@
         </w:tc>
         <w:tc>
           <w:tcPr>
-            <w:tcW w:w="1998" w:type="dxa"/>
+            <w:tcW w:w="3457" w:type="dxa"/>
           </w:tcPr>
           <w:p>
             <w:pPr>
@@ -1827,7 +1851,7 @@
         </w:tc>
         <w:tc>
           <w:tcPr>
-            <w:tcW w:w="1998" w:type="dxa"/>
+            <w:tcW w:w="3457" w:type="dxa"/>
           </w:tcPr>
           <w:p>
             <w:pPr>
@@ -1845,205 +1869,6 @@
                 <w:szCs w:val="20"/>
               </w:rPr>
               <w:t>S_KEYBOARD_MODIFIER</w:t>
-            </w:r>
-          </w:p>
-        </w:tc>
-      </w:tr>
-      <w:tr>
-        <w:tc>
-          <w:tcPr>
-            <w:tcW w:w="4428" w:type="dxa"/>
-          </w:tcPr>
-          <w:p>
-            <w:pPr>
-              <w:spacing w:before="60"/>
-              <w:rPr>
-                <w:rFonts w:ascii="Courier New" w:hAnsi="Courier New" w:cs="Courier New"/>
-                <w:sz w:val="20"/>
-                <w:szCs w:val="20"/>
-              </w:rPr>
-            </w:pPr>
-            <w:proofErr w:type="spellStart"/>
-            <w:r>
-              <w:rPr>
-                <w:rFonts w:ascii="Courier New" w:hAnsi="Courier New" w:cs="Courier New"/>
-                <w:sz w:val="20"/>
-                <w:szCs w:val="20"/>
-              </w:rPr>
-              <w:t>SKToggleBase</w:t>
-            </w:r>
-            <w:proofErr w:type="spellEnd"/>
-          </w:p>
-        </w:tc>
-        <w:tc>
-          <w:tcPr>
-            <w:tcW w:w="2430" w:type="dxa"/>
-          </w:tcPr>
-          <w:p>
-            <w:pPr>
-              <w:spacing w:before="60"/>
-              <w:rPr>
-                <w:rFonts w:ascii="Courier New" w:hAnsi="Courier New" w:cs="Courier New"/>
-                <w:sz w:val="20"/>
-                <w:szCs w:val="20"/>
-              </w:rPr>
-            </w:pPr>
-            <w:proofErr w:type="spellStart"/>
-            <w:r>
-              <w:rPr>
-                <w:rFonts w:ascii="Courier New" w:hAnsi="Courier New" w:cs="Courier New"/>
-                <w:sz w:val="20"/>
-                <w:szCs w:val="20"/>
-              </w:rPr>
-              <w:t>SKToggleUI</w:t>
-            </w:r>
-            <w:proofErr w:type="spellEnd"/>
-          </w:p>
-        </w:tc>
-        <w:tc>
-          <w:tcPr>
-            <w:tcW w:w="1998" w:type="dxa"/>
-          </w:tcPr>
-          <w:p>
-            <w:pPr>
-              <w:spacing w:before="60"/>
-              <w:rPr>
-                <w:rFonts w:ascii="Courier New" w:hAnsi="Courier New" w:cs="Courier New"/>
-                <w:sz w:val="20"/>
-                <w:szCs w:val="20"/>
-              </w:rPr>
-            </w:pPr>
-          </w:p>
-        </w:tc>
-      </w:tr>
-      <w:tr>
-        <w:tc>
-          <w:tcPr>
-            <w:tcW w:w="4428" w:type="dxa"/>
-          </w:tcPr>
-          <w:p>
-            <w:pPr>
-              <w:spacing w:before="60"/>
-              <w:ind w:left="720"/>
-              <w:rPr>
-                <w:rFonts w:ascii="Courier New" w:hAnsi="Courier New" w:cs="Courier New"/>
-                <w:sz w:val="20"/>
-                <w:szCs w:val="20"/>
-              </w:rPr>
-            </w:pPr>
-            <w:proofErr w:type="spellStart"/>
-            <w:r>
-              <w:rPr>
-                <w:rFonts w:ascii="Courier New" w:hAnsi="Courier New" w:cs="Courier New"/>
-                <w:sz w:val="20"/>
-                <w:szCs w:val="20"/>
-              </w:rPr>
-              <w:t>SKT_Shift</w:t>
-            </w:r>
-            <w:proofErr w:type="spellEnd"/>
-          </w:p>
-        </w:tc>
-        <w:tc>
-          <w:tcPr>
-            <w:tcW w:w="2430" w:type="dxa"/>
-          </w:tcPr>
-          <w:p>
-            <w:pPr>
-              <w:spacing w:before="60"/>
-              <w:rPr>
-                <w:rFonts w:ascii="Courier New" w:hAnsi="Courier New" w:cs="Courier New"/>
-                <w:sz w:val="20"/>
-                <w:szCs w:val="20"/>
-              </w:rPr>
-            </w:pPr>
-          </w:p>
-        </w:tc>
-        <w:tc>
-          <w:tcPr>
-            <w:tcW w:w="1998" w:type="dxa"/>
-          </w:tcPr>
-          <w:p>
-            <w:pPr>
-              <w:spacing w:before="60"/>
-              <w:rPr>
-                <w:rFonts w:ascii="Courier New" w:hAnsi="Courier New" w:cs="Courier New"/>
-                <w:sz w:val="20"/>
-                <w:szCs w:val="20"/>
-              </w:rPr>
-            </w:pPr>
-            <w:r>
-              <w:rPr>
-                <w:rFonts w:ascii="Courier New" w:hAnsi="Courier New" w:cs="Courier New"/>
-                <w:sz w:val="20"/>
-                <w:szCs w:val="20"/>
-              </w:rPr>
-              <w:t>S_KEYBOARD_SHIFT</w:t>
-            </w:r>
-          </w:p>
-        </w:tc>
-      </w:tr>
-      <w:tr>
-        <w:tc>
-          <w:tcPr>
-            <w:tcW w:w="4428" w:type="dxa"/>
-          </w:tcPr>
-          <w:p>
-            <w:pPr>
-              <w:spacing w:before="60"/>
-              <w:ind w:left="720"/>
-              <w:rPr>
-                <w:rFonts w:ascii="Courier New" w:hAnsi="Courier New" w:cs="Courier New"/>
-                <w:sz w:val="20"/>
-                <w:szCs w:val="20"/>
-              </w:rPr>
-            </w:pPr>
-            <w:proofErr w:type="spellStart"/>
-            <w:r>
-              <w:rPr>
-                <w:rFonts w:ascii="Courier New" w:hAnsi="Courier New" w:cs="Courier New"/>
-                <w:sz w:val="20"/>
-                <w:szCs w:val="20"/>
-              </w:rPr>
-              <w:t>SKT_Control</w:t>
-            </w:r>
-            <w:proofErr w:type="spellEnd"/>
-          </w:p>
-        </w:tc>
-        <w:tc>
-          <w:tcPr>
-            <w:tcW w:w="2430" w:type="dxa"/>
-          </w:tcPr>
-          <w:p>
-            <w:pPr>
-              <w:spacing w:before="60"/>
-              <w:rPr>
-                <w:rFonts w:ascii="Courier New" w:hAnsi="Courier New" w:cs="Courier New"/>
-                <w:sz w:val="20"/>
-                <w:szCs w:val="20"/>
-              </w:rPr>
-            </w:pPr>
-          </w:p>
-        </w:tc>
-        <w:tc>
-          <w:tcPr>
-            <w:tcW w:w="1998" w:type="dxa"/>
-          </w:tcPr>
-          <w:p>
-            <w:pPr>
-              <w:spacing w:before="60"/>
-              <w:rPr>
-                <w:rFonts w:ascii="Courier New" w:hAnsi="Courier New" w:cs="Courier New"/>
-                <w:sz w:val="20"/>
-                <w:szCs w:val="20"/>
-              </w:rPr>
-            </w:pPr>
-            <w:r>
-              <w:rPr>
-                <w:rFonts w:ascii="Courier New" w:hAnsi="Courier New" w:cs="Courier New"/>
-                <w:sz w:val="20"/>
-                <w:szCs w:val="20"/>
-              </w:rPr>
-              <w:t>S_KEYBOARD_CONTROL</w:t>
             </w:r>
           </w:p>
         </w:tc>
@@ -2056,6 +1881,17 @@
           <w:szCs w:val="20"/>
         </w:rPr>
       </w:pPr>
+    </w:p>
+    <w:p>
+      <w:pPr>
+        <w:rPr>
+          <w:smallCaps/>
+          <w:sz w:val="20"/>
+          <w:szCs w:val="20"/>
+        </w:rPr>
+      </w:pPr>
+      <w:bookmarkStart w:id="0" w:name="_GoBack"/>
+      <w:bookmarkEnd w:id="0"/>
     </w:p>
     <w:sectPr>
       <w:pgSz w:w="15840" w:h="12240" w:orient="landscape"/>
@@ -2228,7 +2064,6 @@
   <w:style w:type="character" w:default="1" w:styleId="DefaultParagraphFont">
     <w:name w:val="Default Paragraph Font"/>
     <w:uiPriority w:val="1"/>
-    <w:semiHidden/>
     <w:unhideWhenUsed/>
   </w:style>
   <w:style w:type="table" w:default="1" w:styleId="TableNormal">
@@ -2432,7 +2267,6 @@
   <w:style w:type="character" w:default="1" w:styleId="DefaultParagraphFont">
     <w:name w:val="Default Paragraph Font"/>
     <w:uiPriority w:val="1"/>
-    <w:semiHidden/>
     <w:unhideWhenUsed/>
   </w:style>
   <w:style w:type="table" w:default="1" w:styleId="TableNormal">

</xml_diff>